<commit_message>
Deliverable 1 of DSA Project
</commit_message>
<xml_diff>
--- a/Deliverable_1/DSA Report 1.docx
+++ b/Deliverable_1/DSA Report 1.docx
@@ -378,71 +378,62 @@
     </w:p>
     <w:p>
       <w:pPr>
-        <w:rPr>
-          <w:sz w:val="40"/>
-          <w:szCs w:val="40"/>
+        <w:spacing w:after="0"/>
+        <w:jc w:val="both"/>
+        <w:rPr>
+          <w:b/>
+          <w:bCs/>
+          <w:szCs w:val="28"/>
           <w:lang w:val="en-US"/>
         </w:rPr>
       </w:pPr>
     </w:p>
     <w:p>
       <w:pPr>
-        <w:rPr>
-          <w:sz w:val="40"/>
-          <w:szCs w:val="40"/>
-          <w:lang w:val="en-US"/>
-        </w:rPr>
-      </w:pPr>
-      <w:r>
-        <w:rPr>
-          <w:sz w:val="40"/>
-          <w:szCs w:val="40"/>
-          <w:lang w:val="en-US"/>
-        </w:rPr>
-        <w:t>Repository link:</w:t>
-      </w:r>
-      <w:r>
-        <w:rPr>
-          <w:sz w:val="24"/>
-          <w:szCs w:val="24"/>
-          <w:lang w:val="en-US"/>
-        </w:rPr>
-        <w:t xml:space="preserve"> </w:t>
+        <w:spacing w:after="0"/>
+        <w:rPr>
+          <w:b/>
+          <w:bCs/>
+          <w:szCs w:val="28"/>
+          <w:lang w:val="en-US"/>
+        </w:rPr>
+      </w:pPr>
+      <w:r>
+        <w:rPr>
+          <w:b/>
+          <w:bCs/>
+          <w:szCs w:val="28"/>
+          <w:lang w:val="en-US"/>
+        </w:rPr>
+        <w:t xml:space="preserve">Repository Link: </w:t>
       </w:r>
       <w:hyperlink r:id="rId9" w:history="1">
         <w:r>
           <w:rPr>
             <w:rStyle w:val="Hyperlink"/>
-            <w:sz w:val="24"/>
-            <w:szCs w:val="24"/>
+            <w:b/>
+            <w:bCs/>
+            <w:szCs w:val="28"/>
             <w:lang w:val="en-US"/>
           </w:rPr>
           <w:t>https://github.com/syedamaheenkazmi172/Blockchain_implementation_using_DSA.git</w:t>
         </w:r>
       </w:hyperlink>
+    </w:p>
+    <w:p>
+      <w:pPr>
+        <w:rPr>
+          <w:lang w:val="en-US"/>
+        </w:rPr>
+      </w:pPr>
       <w:r>
         <w:rPr>
           <w:sz w:val="40"/>
           <w:szCs w:val="40"/>
           <w:lang w:val="en-US"/>
         </w:rPr>
-        <w:t xml:space="preserve"> </w:t>
-      </w:r>
-      <w:r>
-        <w:rPr>
-          <w:sz w:val="40"/>
-          <w:szCs w:val="40"/>
-          <w:lang w:val="en-US"/>
-        </w:rPr>
         <w:br w:type="page"/>
       </w:r>
-    </w:p>
-    <w:p>
-      <w:pPr>
-        <w:rPr>
-          <w:lang w:val="en-US"/>
-        </w:rPr>
-      </w:pPr>
     </w:p>
     <w:p>
       <w:pPr>
@@ -461,6 +452,7 @@
           <w:szCs w:val="32"/>
           <w:lang w:val="en-US"/>
         </w:rPr>
+        <w:lastRenderedPageBreak/>
         <w:t>Mini Implementation of Blockchain using Data Structures and Algorithms</w:t>
       </w:r>
     </w:p>
@@ -1096,7 +1088,6 @@
           <w:szCs w:val="24"/>
           <w:lang w:val="en-US"/>
         </w:rPr>
-        <w:lastRenderedPageBreak/>
         <w:t xml:space="preserve">Main </w:t>
       </w:r>
       <w:r>
@@ -1200,6 +1191,7 @@
           <w:szCs w:val="24"/>
           <w:lang w:val="en-US"/>
         </w:rPr>
+        <w:lastRenderedPageBreak/>
         <w:t>Data Flow</w:t>
       </w:r>
     </w:p>
@@ -1696,16 +1688,7 @@
           <w:szCs w:val="24"/>
           <w:lang w:val="en-US"/>
         </w:rPr>
-        <w:t xml:space="preserve">Course concepts like the different ADTs will be the focus in the working of this project. To keep our project efficient, we will be conducting space-time analysis, which </w:t>
-      </w:r>
-      <w:r>
-        <w:rPr>
-          <w:sz w:val="24"/>
-          <w:szCs w:val="24"/>
-          <w:lang w:val="en-US"/>
-        </w:rPr>
-        <w:lastRenderedPageBreak/>
-        <w:t>is yet another part of the course. Every lecture will provide a new idea that we could potentially integrate within our project.</w:t>
+        <w:t>Course concepts like the different ADTs will be the focus in the working of this project. To keep our project efficient, we will be conducting space-time analysis, which is yet another part of the course. Every lecture will provide a new idea that we could potentially integrate within our project.</w:t>
       </w:r>
     </w:p>
     <w:sectPr>
@@ -6020,7 +6003,7 @@
     <w:basedOn w:val="DefaultParagraphFont"/>
     <w:uiPriority w:val="99"/>
     <w:unhideWhenUsed/>
-    <w:rsid w:val="00A954AD"/>
+    <w:rsid w:val="00AA6236"/>
     <w:rPr>
       <w:color w:val="0563C1" w:themeColor="hyperlink"/>
       <w:u w:val="single"/>
@@ -6032,7 +6015,7 @@
     <w:uiPriority w:val="99"/>
     <w:semiHidden/>
     <w:unhideWhenUsed/>
-    <w:rsid w:val="00A954AD"/>
+    <w:rsid w:val="00AA6236"/>
     <w:rPr>
       <w:color w:val="605E5C"/>
       <w:shd w:val="clear" w:color="auto" w:fill="E1DFDD"/>

</xml_diff>